<commit_message>
added in note which is explor by today
</commit_message>
<xml_diff>
--- a/Angular/Angular Note/Video Note.docx
+++ b/Angular/Angular Note/Video Note.docx
@@ -14,6 +14,7 @@
           <w:szCs w:val="40"/>
         </w:rPr>
       </w:pPr>
+      <w:proofErr w:type="gramStart"/>
       <w:r>
         <w:rPr>
           <w:rFonts w:ascii="Segoe UI" w:eastAsia="Times New Roman" w:hAnsi="Segoe UI" w:cs="Segoe UI"/>
@@ -23,6 +24,7 @@
         </w:rPr>
         <w:t>Command :</w:t>
       </w:r>
+      <w:proofErr w:type="gramEnd"/>
     </w:p>
     <w:p>
       <w:pPr>
@@ -2127,7 +2129,23 @@
           <w:sz w:val="44"/>
           <w:szCs w:val="44"/>
         </w:rPr>
-        <w:t xml:space="preserve"> – only contain references  of dependencies and </w:t>
+        <w:t xml:space="preserve"> – only contain </w:t>
+      </w:r>
+      <w:proofErr w:type="gramStart"/>
+      <w:r>
+        <w:rPr>
+          <w:sz w:val="44"/>
+          <w:szCs w:val="44"/>
+        </w:rPr>
+        <w:t>references  of</w:t>
+      </w:r>
+      <w:proofErr w:type="gramEnd"/>
+      <w:r>
+        <w:rPr>
+          <w:sz w:val="44"/>
+          <w:szCs w:val="44"/>
+        </w:rPr>
+        <w:t xml:space="preserve"> dependencies and </w:t>
       </w:r>
       <w:proofErr w:type="spellStart"/>
       <w:r>
@@ -2187,7 +2205,23 @@
           <w:sz w:val="44"/>
           <w:szCs w:val="44"/>
         </w:rPr>
-        <w:t xml:space="preserve"> only dep are required at frontend.</w:t>
+        <w:t xml:space="preserve"> only dep </w:t>
+      </w:r>
+      <w:proofErr w:type="gramStart"/>
+      <w:r>
+        <w:rPr>
+          <w:sz w:val="44"/>
+          <w:szCs w:val="44"/>
+        </w:rPr>
+        <w:t>are</w:t>
+      </w:r>
+      <w:proofErr w:type="gramEnd"/>
+      <w:r>
+        <w:rPr>
+          <w:sz w:val="44"/>
+          <w:szCs w:val="44"/>
+        </w:rPr>
+        <w:t xml:space="preserve"> required at frontend.</w:t>
       </w:r>
     </w:p>
     <w:p>
@@ -2257,6 +2291,7 @@
         </w:rPr>
       </w:pPr>
       <w:proofErr w:type="spellStart"/>
+      <w:proofErr w:type="gramStart"/>
       <w:r>
         <w:rPr>
           <w:sz w:val="44"/>
@@ -2265,6 +2300,7 @@
         <w:t>Package.lock.json</w:t>
       </w:r>
       <w:proofErr w:type="spellEnd"/>
+      <w:proofErr w:type="gramEnd"/>
       <w:r>
         <w:rPr>
           <w:sz w:val="44"/>
@@ -2435,7 +2471,23 @@
           <w:sz w:val="44"/>
           <w:szCs w:val="44"/>
         </w:rPr>
-        <w:t xml:space="preserve"> configuration file, it provide project specific configuration defaults for build and development provided by the angular cli.</w:t>
+        <w:t xml:space="preserve"> configuration file, it </w:t>
+      </w:r>
+      <w:proofErr w:type="gramStart"/>
+      <w:r>
+        <w:rPr>
+          <w:sz w:val="44"/>
+          <w:szCs w:val="44"/>
+        </w:rPr>
+        <w:t>provide</w:t>
+      </w:r>
+      <w:proofErr w:type="gramEnd"/>
+      <w:r>
+        <w:rPr>
+          <w:sz w:val="44"/>
+          <w:szCs w:val="44"/>
+        </w:rPr>
+        <w:t xml:space="preserve"> project specific configuration defaults for build and development provided by the angular cli.</w:t>
       </w:r>
     </w:p>
     <w:p>
@@ -2461,6 +2513,7 @@
         <w:t xml:space="preserve">Karma.conf.js – related to the testing, test project -karma needs to know about project this done via </w:t>
       </w:r>
       <w:proofErr w:type="spellStart"/>
+      <w:proofErr w:type="gramStart"/>
       <w:r>
         <w:rPr>
           <w:sz w:val="44"/>
@@ -2469,6 +2522,7 @@
         <w:t>confi.file</w:t>
       </w:r>
       <w:proofErr w:type="spellEnd"/>
+      <w:proofErr w:type="gramEnd"/>
     </w:p>
     <w:p>
       <w:pPr>
@@ -2509,6 +2563,7 @@
         </w:rPr>
       </w:pPr>
       <w:proofErr w:type="spellStart"/>
+      <w:proofErr w:type="gramStart"/>
       <w:r>
         <w:rPr>
           <w:sz w:val="44"/>
@@ -2518,6 +2573,7 @@
         <w:t>Tsconfig.spec.json</w:t>
       </w:r>
       <w:proofErr w:type="spellEnd"/>
+      <w:proofErr w:type="gramEnd"/>
       <w:r>
         <w:rPr>
           <w:sz w:val="44"/>
@@ -2558,6 +2614,7 @@
         <w:t xml:space="preserve"> – app specific and just extends </w:t>
       </w:r>
       <w:proofErr w:type="spellStart"/>
+      <w:proofErr w:type="gramStart"/>
       <w:r>
         <w:rPr>
           <w:sz w:val="44"/>
@@ -2566,6 +2623,7 @@
         <w:t>tsconfig.json</w:t>
       </w:r>
       <w:proofErr w:type="spellEnd"/>
+      <w:proofErr w:type="gramEnd"/>
     </w:p>
     <w:p>
       <w:pPr>
@@ -2730,12 +2788,21 @@
         <w:t xml:space="preserve">It is library and when we create angular project at that time we need many library like </w:t>
       </w:r>
       <w:proofErr w:type="spellStart"/>
-      <w:r>
-        <w:rPr>
-          <w:sz w:val="44"/>
-          <w:szCs w:val="44"/>
-        </w:rPr>
-        <w:t>css,angular,form,routing,testing</w:t>
+      <w:proofErr w:type="gramStart"/>
+      <w:r>
+        <w:rPr>
+          <w:sz w:val="44"/>
+          <w:szCs w:val="44"/>
+        </w:rPr>
+        <w:t>css,angular</w:t>
+      </w:r>
+      <w:proofErr w:type="gramEnd"/>
+      <w:r>
+        <w:rPr>
+          <w:sz w:val="44"/>
+          <w:szCs w:val="44"/>
+        </w:rPr>
+        <w:t>,form,routing,testing</w:t>
       </w:r>
       <w:proofErr w:type="spellEnd"/>
     </w:p>
@@ -2794,7 +2861,23 @@
           <w:sz w:val="44"/>
           <w:szCs w:val="44"/>
         </w:rPr>
-        <w:t xml:space="preserve">Assets- in that extra images </w:t>
+        <w:t xml:space="preserve">Assets- in </w:t>
+      </w:r>
+      <w:proofErr w:type="gramStart"/>
+      <w:r>
+        <w:rPr>
+          <w:sz w:val="44"/>
+          <w:szCs w:val="44"/>
+        </w:rPr>
+        <w:t>that extra images</w:t>
+      </w:r>
+      <w:proofErr w:type="gramEnd"/>
+      <w:r>
+        <w:rPr>
+          <w:sz w:val="44"/>
+          <w:szCs w:val="44"/>
+        </w:rPr>
+        <w:t xml:space="preserve"> </w:t>
       </w:r>
     </w:p>
     <w:p>
@@ -3009,7 +3092,14 @@
           <w:sz w:val="44"/>
           <w:szCs w:val="44"/>
         </w:rPr>
-        <w:t xml:space="preserve"> he</w:t>
+        <w:t xml:space="preserve"> h</w:t>
+      </w:r>
+      <w:r>
+        <w:rPr>
+          <w:sz w:val="44"/>
+          <w:szCs w:val="44"/>
+        </w:rPr>
+        <w:t>e</w:t>
       </w:r>
     </w:p>
     <w:p>
@@ -3174,12 +3264,21 @@
         <w:t xml:space="preserve">Environment – </w:t>
       </w:r>
       <w:proofErr w:type="spellStart"/>
-      <w:r>
-        <w:rPr>
-          <w:sz w:val="44"/>
-          <w:szCs w:val="44"/>
-        </w:rPr>
-        <w:t>environment.prod.ts</w:t>
+      <w:proofErr w:type="gramStart"/>
+      <w:r>
+        <w:rPr>
+          <w:sz w:val="44"/>
+          <w:szCs w:val="44"/>
+        </w:rPr>
+        <w:t>environment.prod</w:t>
+      </w:r>
+      <w:proofErr w:type="gramEnd"/>
+      <w:r>
+        <w:rPr>
+          <w:sz w:val="44"/>
+          <w:szCs w:val="44"/>
+        </w:rPr>
+        <w:t>.ts</w:t>
       </w:r>
       <w:proofErr w:type="spellEnd"/>
       <w:r>
@@ -3203,7 +3302,70 @@
           <w:sz w:val="44"/>
           <w:szCs w:val="44"/>
         </w:rPr>
-        <w:t xml:space="preserve"> use at development</w:t>
+        <w:t xml:space="preserve"> use at </w:t>
+      </w:r>
+      <w:r>
+        <w:rPr>
+          <w:sz w:val="44"/>
+          <w:szCs w:val="44"/>
+        </w:rPr>
+        <w:t>development</w:t>
+      </w:r>
+    </w:p>
+    <w:p>
+      <w:pPr>
+        <w:tabs>
+          <w:tab w:val="left" w:pos="5940"/>
+        </w:tabs>
+        <w:rPr>
+          <w:sz w:val="44"/>
+          <w:szCs w:val="44"/>
+        </w:rPr>
+      </w:pPr>
+    </w:p>
+    <w:p>
+      <w:pPr>
+        <w:pStyle w:val="ListParagraph"/>
+        <w:numPr>
+          <w:ilvl w:val="0"/>
+          <w:numId w:val="1"/>
+        </w:numPr>
+        <w:spacing w:before="240" w:after="240" w:line="240" w:lineRule="auto"/>
+        <w:rPr>
+          <w:rFonts w:ascii="Roboto" w:eastAsia="Times New Roman" w:hAnsi="Roboto" w:cs="Times New Roman"/>
+          <w:color w:val="444444"/>
+          <w:sz w:val="44"/>
+          <w:szCs w:val="44"/>
+        </w:rPr>
+      </w:pPr>
+      <w:r>
+        <w:rPr>
+          <w:rFonts w:ascii="Roboto" w:eastAsia="Times New Roman" w:hAnsi="Roboto" w:cs="Times New Roman"/>
+          <w:color w:val="444444"/>
+          <w:sz w:val="44"/>
+          <w:szCs w:val="44"/>
+        </w:rPr>
+        <w:t xml:space="preserve">Directives are classes that add additional behavior to elements in your Angular applications. Use </w:t>
+      </w:r>
+      <w:proofErr w:type="spellStart"/>
+      <w:r>
+        <w:rPr>
+          <w:rFonts w:ascii="Roboto" w:eastAsia="Times New Roman" w:hAnsi="Roboto" w:cs="Times New Roman"/>
+          <w:color w:val="444444"/>
+          <w:sz w:val="44"/>
+          <w:szCs w:val="44"/>
+        </w:rPr>
+        <w:t>Angular's</w:t>
+      </w:r>
+      <w:proofErr w:type="spellEnd"/>
+      <w:r>
+        <w:rPr>
+          <w:rFonts w:ascii="Roboto" w:eastAsia="Times New Roman" w:hAnsi="Roboto" w:cs="Times New Roman"/>
+          <w:color w:val="444444"/>
+          <w:sz w:val="44"/>
+          <w:szCs w:val="44"/>
+        </w:rPr>
+        <w:t xml:space="preserve"> built-in directives to manage forms, lists, styles, and what users see.</w:t>
       </w:r>
     </w:p>
     <w:p>
@@ -3219,19 +3381,545 @@
         <w:rPr>
           <w:sz w:val="44"/>
           <w:szCs w:val="44"/>
-        </w:rPr>
-      </w:pPr>
+          <w:highlight w:val="yellow"/>
+        </w:rPr>
+      </w:pPr>
+      <w:r>
+        <w:rPr>
+          <w:sz w:val="44"/>
+          <w:szCs w:val="44"/>
+          <w:highlight w:val="yellow"/>
+        </w:rPr>
+        <w:t>Angular uses components to build web pages and uses modules to bundle different components in to packages.</w:t>
+      </w:r>
     </w:p>
     <w:p>
       <w:pPr>
         <w:pStyle w:val="ListParagraph"/>
+        <w:numPr>
+          <w:ilvl w:val="0"/>
+          <w:numId w:val="1"/>
+        </w:numPr>
         <w:tabs>
           <w:tab w:val="left" w:pos="5940"/>
         </w:tabs>
         <w:rPr>
           <w:sz w:val="44"/>
           <w:szCs w:val="44"/>
-        </w:rPr>
+          <w:highlight w:val="cyan"/>
+        </w:rPr>
+      </w:pPr>
+      <w:r>
+        <w:rPr>
+          <w:sz w:val="44"/>
+          <w:szCs w:val="44"/>
+          <w:highlight w:val="cyan"/>
+        </w:rPr>
+        <w:t xml:space="preserve">Unit testing: Just as an atom is the smallest independent unit of matter, a unit test is the atom of tests—that is to say, a unit test is </w:t>
+      </w:r>
+      <w:r>
+        <w:rPr>
+          <w:sz w:val="44"/>
+          <w:szCs w:val="44"/>
+          <w:highlight w:val="cyan"/>
+        </w:rPr>
+        <w:lastRenderedPageBreak/>
+        <w:t>written for individual units or components of an application.</w:t>
+      </w:r>
+    </w:p>
+    <w:p>
+      <w:pPr>
+        <w:pStyle w:val="ListParagraph"/>
+        <w:numPr>
+          <w:ilvl w:val="0"/>
+          <w:numId w:val="1"/>
+        </w:numPr>
+        <w:tabs>
+          <w:tab w:val="left" w:pos="5940"/>
+        </w:tabs>
+        <w:rPr>
+          <w:sz w:val="44"/>
+          <w:szCs w:val="44"/>
+          <w:highlight w:val="cyan"/>
+        </w:rPr>
+      </w:pPr>
+      <w:r>
+        <w:rPr>
+          <w:sz w:val="44"/>
+          <w:szCs w:val="44"/>
+          <w:highlight w:val="cyan"/>
+        </w:rPr>
+        <w:t>Integration testing: Here, we test the integration of two or more units. Integration tests usually require external resources like network and database. An integration test does not test a complete workflow, nor does it test an isolated unit.</w:t>
+      </w:r>
+    </w:p>
+    <w:p>
+      <w:pPr>
+        <w:pStyle w:val="ListParagraph"/>
+        <w:numPr>
+          <w:ilvl w:val="0"/>
+          <w:numId w:val="1"/>
+        </w:numPr>
+        <w:tabs>
+          <w:tab w:val="left" w:pos="5940"/>
+        </w:tabs>
+        <w:rPr>
+          <w:sz w:val="44"/>
+          <w:szCs w:val="44"/>
+          <w:highlight w:val="cyan"/>
+        </w:rPr>
+      </w:pPr>
+      <w:r>
+        <w:rPr>
+          <w:sz w:val="44"/>
+          <w:szCs w:val="44"/>
+          <w:highlight w:val="cyan"/>
+        </w:rPr>
+        <w:t>E2E testing: In E2E testing, you test the workflow of your application from start to finish. In other words, you test for actions that real users can perform on your app to check that desired outputs are obtained.</w:t>
+      </w:r>
+    </w:p>
+    <w:p>
+      <w:pPr>
+        <w:tabs>
+          <w:tab w:val="left" w:pos="5940"/>
+        </w:tabs>
+        <w:ind w:left="360"/>
+        <w:rPr>
+          <w:sz w:val="44"/>
+          <w:szCs w:val="44"/>
+          <w:highlight w:val="cyan"/>
+        </w:rPr>
+      </w:pPr>
+    </w:p>
+    <w:p>
+      <w:pPr>
+        <w:pStyle w:val="ListParagraph"/>
+        <w:numPr>
+          <w:ilvl w:val="0"/>
+          <w:numId w:val="1"/>
+        </w:numPr>
+        <w:tabs>
+          <w:tab w:val="left" w:pos="5940"/>
+        </w:tabs>
+        <w:rPr>
+          <w:sz w:val="44"/>
+          <w:szCs w:val="44"/>
+          <w:highlight w:val="cyan"/>
+        </w:rPr>
+      </w:pPr>
+      <w:r>
+        <w:rPr>
+          <w:sz w:val="44"/>
+          <w:szCs w:val="44"/>
+          <w:highlight w:val="cyan"/>
+        </w:rPr>
+        <w:t>End-to-end Testin</w:t>
+      </w:r>
+      <w:r>
+        <w:rPr>
+          <w:sz w:val="44"/>
+          <w:szCs w:val="44"/>
+          <w:highlight w:val="cyan"/>
+        </w:rPr>
+        <w:t xml:space="preserve">g - </w:t>
+      </w:r>
+      <w:r>
+        <w:rPr>
+          <w:sz w:val="44"/>
+          <w:szCs w:val="44"/>
+          <w:highlight w:val="cyan"/>
+        </w:rPr>
+        <w:t>End-to-end testing is performed for all testing processes at end.</w:t>
+      </w:r>
+    </w:p>
+    <w:p>
+      <w:pPr>
+        <w:pStyle w:val="ListParagraph"/>
+        <w:rPr>
+          <w:sz w:val="44"/>
+          <w:szCs w:val="44"/>
+          <w:highlight w:val="cyan"/>
+        </w:rPr>
+      </w:pPr>
+    </w:p>
+    <w:p>
+      <w:pPr>
+        <w:pStyle w:val="ListParagraph"/>
+        <w:numPr>
+          <w:ilvl w:val="0"/>
+          <w:numId w:val="1"/>
+        </w:numPr>
+        <w:tabs>
+          <w:tab w:val="left" w:pos="5940"/>
+        </w:tabs>
+        <w:rPr>
+          <w:sz w:val="44"/>
+          <w:szCs w:val="44"/>
+          <w:highlight w:val="cyan"/>
+        </w:rPr>
+      </w:pPr>
+      <w:r>
+        <w:rPr>
+          <w:sz w:val="44"/>
+          <w:szCs w:val="44"/>
+          <w:highlight w:val="cyan"/>
+        </w:rPr>
+        <w:t>Unit Testing</w:t>
+      </w:r>
+      <w:r>
+        <w:rPr>
+          <w:sz w:val="44"/>
+          <w:szCs w:val="44"/>
+          <w:highlight w:val="cyan"/>
+        </w:rPr>
+        <w:t>-</w:t>
+      </w:r>
+      <w:r>
+        <w:rPr>
+          <w:sz w:val="44"/>
+          <w:szCs w:val="44"/>
+          <w:highlight w:val="cyan"/>
+        </w:rPr>
+        <w:t>Unit testing is performed for testing processes first.</w:t>
+      </w:r>
+    </w:p>
+    <w:p>
+      <w:pPr>
+        <w:pStyle w:val="ListParagraph"/>
+        <w:numPr>
+          <w:ilvl w:val="0"/>
+          <w:numId w:val="1"/>
+        </w:numPr>
+        <w:tabs>
+          <w:tab w:val="left" w:pos="5940"/>
+        </w:tabs>
+        <w:rPr>
+          <w:sz w:val="44"/>
+          <w:szCs w:val="44"/>
+          <w:highlight w:val="green"/>
+        </w:rPr>
+      </w:pPr>
+      <w:proofErr w:type="spellStart"/>
+      <w:r>
+        <w:rPr>
+          <w:sz w:val="44"/>
+          <w:szCs w:val="44"/>
+          <w:highlight w:val="green"/>
+        </w:rPr>
+        <w:t>BrowserModule</w:t>
+      </w:r>
+      <w:proofErr w:type="spellEnd"/>
+      <w:r>
+        <w:rPr>
+          <w:sz w:val="44"/>
+          <w:szCs w:val="44"/>
+          <w:highlight w:val="green"/>
+        </w:rPr>
+        <w:t xml:space="preserve"> – The browser module is imported from @angular/platform-browser and </w:t>
+      </w:r>
+      <w:r>
+        <w:rPr>
+          <w:sz w:val="44"/>
+          <w:szCs w:val="44"/>
+          <w:highlight w:val="green"/>
+        </w:rPr>
+        <w:lastRenderedPageBreak/>
+        <w:t>it is used when you want to run your application in a browser.</w:t>
+      </w:r>
+    </w:p>
+    <w:p>
+      <w:pPr>
+        <w:pStyle w:val="ListParagraph"/>
+        <w:numPr>
+          <w:ilvl w:val="0"/>
+          <w:numId w:val="1"/>
+        </w:numPr>
+        <w:tabs>
+          <w:tab w:val="left" w:pos="5940"/>
+        </w:tabs>
+        <w:rPr>
+          <w:sz w:val="44"/>
+          <w:szCs w:val="44"/>
+          <w:highlight w:val="green"/>
+        </w:rPr>
+      </w:pPr>
+      <w:proofErr w:type="spellStart"/>
+      <w:r>
+        <w:rPr>
+          <w:sz w:val="44"/>
+          <w:szCs w:val="44"/>
+          <w:highlight w:val="green"/>
+        </w:rPr>
+        <w:t>CommonModule</w:t>
+      </w:r>
+      <w:proofErr w:type="spellEnd"/>
+      <w:r>
+        <w:rPr>
+          <w:sz w:val="44"/>
+          <w:szCs w:val="44"/>
+          <w:highlight w:val="green"/>
+        </w:rPr>
+        <w:t xml:space="preserve"> – The common module is imported from @angular/common and it is used when you want to use directives - </w:t>
+      </w:r>
+      <w:proofErr w:type="spellStart"/>
+      <w:r>
+        <w:rPr>
+          <w:sz w:val="44"/>
+          <w:szCs w:val="44"/>
+          <w:highlight w:val="green"/>
+        </w:rPr>
+        <w:t>NgIf</w:t>
+      </w:r>
+      <w:proofErr w:type="spellEnd"/>
+      <w:r>
+        <w:rPr>
+          <w:sz w:val="44"/>
+          <w:szCs w:val="44"/>
+          <w:highlight w:val="green"/>
+        </w:rPr>
+        <w:t xml:space="preserve">, </w:t>
+      </w:r>
+      <w:proofErr w:type="spellStart"/>
+      <w:r>
+        <w:rPr>
+          <w:sz w:val="44"/>
+          <w:szCs w:val="44"/>
+          <w:highlight w:val="green"/>
+        </w:rPr>
+        <w:t>NgFor</w:t>
+      </w:r>
+      <w:proofErr w:type="spellEnd"/>
+      <w:r>
+        <w:rPr>
+          <w:sz w:val="44"/>
+          <w:szCs w:val="44"/>
+          <w:highlight w:val="green"/>
+        </w:rPr>
+        <w:t xml:space="preserve"> and so on.</w:t>
+      </w:r>
+    </w:p>
+    <w:p>
+      <w:pPr>
+        <w:pStyle w:val="ListParagraph"/>
+        <w:numPr>
+          <w:ilvl w:val="0"/>
+          <w:numId w:val="1"/>
+        </w:numPr>
+        <w:tabs>
+          <w:tab w:val="left" w:pos="5940"/>
+        </w:tabs>
+        <w:rPr>
+          <w:sz w:val="44"/>
+          <w:szCs w:val="44"/>
+          <w:highlight w:val="green"/>
+        </w:rPr>
+      </w:pPr>
+      <w:proofErr w:type="spellStart"/>
+      <w:r>
+        <w:rPr>
+          <w:sz w:val="44"/>
+          <w:szCs w:val="44"/>
+          <w:highlight w:val="green"/>
+        </w:rPr>
+        <w:t>FormsModule</w:t>
+      </w:r>
+      <w:proofErr w:type="spellEnd"/>
+      <w:r>
+        <w:rPr>
+          <w:sz w:val="44"/>
+          <w:szCs w:val="44"/>
+          <w:highlight w:val="green"/>
+        </w:rPr>
+        <w:t xml:space="preserve"> – The forms module is imported from @angular/forms and it is used when you build template driven forms.</w:t>
+      </w:r>
+    </w:p>
+    <w:p>
+      <w:pPr>
+        <w:pStyle w:val="ListParagraph"/>
+        <w:numPr>
+          <w:ilvl w:val="0"/>
+          <w:numId w:val="1"/>
+        </w:numPr>
+        <w:tabs>
+          <w:tab w:val="left" w:pos="5940"/>
+        </w:tabs>
+        <w:rPr>
+          <w:sz w:val="44"/>
+          <w:szCs w:val="44"/>
+          <w:highlight w:val="lightGray"/>
+        </w:rPr>
+      </w:pPr>
+      <w:r>
+        <w:rPr>
+          <w:sz w:val="44"/>
+          <w:szCs w:val="44"/>
+          <w:highlight w:val="lightGray"/>
+        </w:rPr>
+        <w:t xml:space="preserve">declarations: The components, directives, and pipes that belong to this </w:t>
+      </w:r>
+      <w:proofErr w:type="spellStart"/>
+      <w:r>
+        <w:rPr>
+          <w:sz w:val="44"/>
+          <w:szCs w:val="44"/>
+          <w:highlight w:val="lightGray"/>
+        </w:rPr>
+        <w:t>NgModule</w:t>
+      </w:r>
+      <w:proofErr w:type="spellEnd"/>
+      <w:r>
+        <w:rPr>
+          <w:sz w:val="44"/>
+          <w:szCs w:val="44"/>
+          <w:highlight w:val="lightGray"/>
+        </w:rPr>
+        <w:t>.</w:t>
+      </w:r>
+    </w:p>
+    <w:p>
+      <w:pPr>
+        <w:pStyle w:val="ListParagraph"/>
+        <w:numPr>
+          <w:ilvl w:val="0"/>
+          <w:numId w:val="1"/>
+        </w:numPr>
+        <w:tabs>
+          <w:tab w:val="left" w:pos="5940"/>
+        </w:tabs>
+        <w:rPr>
+          <w:sz w:val="44"/>
+          <w:szCs w:val="44"/>
+          <w:highlight w:val="lightGray"/>
+        </w:rPr>
+      </w:pPr>
+      <w:r>
+        <w:rPr>
+          <w:sz w:val="44"/>
+          <w:szCs w:val="44"/>
+          <w:highlight w:val="lightGray"/>
+        </w:rPr>
+        <w:t xml:space="preserve">exports: The subset of declarations that should be visible and usable in the component templates of other </w:t>
+      </w:r>
+      <w:proofErr w:type="spellStart"/>
+      <w:r>
+        <w:rPr>
+          <w:sz w:val="44"/>
+          <w:szCs w:val="44"/>
+          <w:highlight w:val="lightGray"/>
+        </w:rPr>
+        <w:t>NgModules</w:t>
+      </w:r>
+      <w:proofErr w:type="spellEnd"/>
+      <w:r>
+        <w:rPr>
+          <w:sz w:val="44"/>
+          <w:szCs w:val="44"/>
+          <w:highlight w:val="lightGray"/>
+        </w:rPr>
+        <w:t>.</w:t>
+      </w:r>
+    </w:p>
+    <w:p>
+      <w:pPr>
+        <w:pStyle w:val="ListParagraph"/>
+        <w:numPr>
+          <w:ilvl w:val="0"/>
+          <w:numId w:val="1"/>
+        </w:numPr>
+        <w:tabs>
+          <w:tab w:val="left" w:pos="5940"/>
+        </w:tabs>
+        <w:rPr>
+          <w:sz w:val="44"/>
+          <w:szCs w:val="44"/>
+          <w:highlight w:val="lightGray"/>
+        </w:rPr>
+      </w:pPr>
+      <w:r>
+        <w:rPr>
+          <w:sz w:val="44"/>
+          <w:szCs w:val="44"/>
+          <w:highlight w:val="lightGray"/>
+        </w:rPr>
+        <w:t xml:space="preserve">imports: Other modules whose exported classes are needed by component templates declared in this </w:t>
+      </w:r>
+      <w:proofErr w:type="spellStart"/>
+      <w:r>
+        <w:rPr>
+          <w:sz w:val="44"/>
+          <w:szCs w:val="44"/>
+          <w:highlight w:val="lightGray"/>
+        </w:rPr>
+        <w:t>NgModule</w:t>
+      </w:r>
+      <w:proofErr w:type="spellEnd"/>
+      <w:r>
+        <w:rPr>
+          <w:sz w:val="44"/>
+          <w:szCs w:val="44"/>
+          <w:highlight w:val="lightGray"/>
+        </w:rPr>
+        <w:t>.</w:t>
+      </w:r>
+    </w:p>
+    <w:p>
+      <w:pPr>
+        <w:pStyle w:val="ListParagraph"/>
+        <w:numPr>
+          <w:ilvl w:val="0"/>
+          <w:numId w:val="1"/>
+        </w:numPr>
+        <w:tabs>
+          <w:tab w:val="left" w:pos="5940"/>
+        </w:tabs>
+        <w:rPr>
+          <w:sz w:val="44"/>
+          <w:szCs w:val="44"/>
+          <w:highlight w:val="lightGray"/>
+        </w:rPr>
+      </w:pPr>
+      <w:r>
+        <w:rPr>
+          <w:sz w:val="44"/>
+          <w:szCs w:val="44"/>
+          <w:highlight w:val="lightGray"/>
+        </w:rPr>
+        <w:t xml:space="preserve">bootstrap: The main application view, called the root component, which hosts all other application views. Only the root </w:t>
+      </w:r>
+      <w:proofErr w:type="spellStart"/>
+      <w:r>
+        <w:rPr>
+          <w:sz w:val="44"/>
+          <w:szCs w:val="44"/>
+          <w:highlight w:val="lightGray"/>
+        </w:rPr>
+        <w:t>NgModule</w:t>
+      </w:r>
+      <w:proofErr w:type="spellEnd"/>
+      <w:r>
+        <w:rPr>
+          <w:sz w:val="44"/>
+          <w:szCs w:val="44"/>
+          <w:highlight w:val="lightGray"/>
+        </w:rPr>
+        <w:t xml:space="preserve"> should set the bootstrap property.</w:t>
+      </w:r>
+    </w:p>
+    <w:p>
+      <w:pPr>
+        <w:pStyle w:val="ListParagraph"/>
+        <w:tabs>
+          <w:tab w:val="left" w:pos="3420"/>
+        </w:tabs>
+        <w:rPr>
+          <w:sz w:val="44"/>
+          <w:szCs w:val="44"/>
+        </w:rPr>
+        <w:sectPr>
+          <w:pgSz w:w="12240" w:h="15840"/>
+          <w:pgMar w:top="1440" w:right="1440" w:bottom="1440" w:left="1440" w:header="720" w:footer="720" w:gutter="0"/>
+          <w:cols w:space="720"/>
+          <w:docGrid w:linePitch="360"/>
+        </w:sectPr>
       </w:pPr>
       <w:r>
         <w:rPr>
@@ -3240,6 +3928,25 @@
         </w:rPr>
         <w:t xml:space="preserve"> </w:t>
       </w:r>
+      <w:r>
+        <w:rPr>
+          <w:sz w:val="44"/>
+          <w:szCs w:val="44"/>
+        </w:rPr>
+        <w:tab/>
+      </w:r>
+    </w:p>
+    <w:p>
+      <w:pPr>
+        <w:pStyle w:val="ListParagraph"/>
+        <w:tabs>
+          <w:tab w:val="left" w:pos="3420"/>
+        </w:tabs>
+        <w:rPr>
+          <w:sz w:val="44"/>
+          <w:szCs w:val="44"/>
+        </w:rPr>
+      </w:pPr>
     </w:p>
     <w:p>
       <w:pPr>
@@ -3318,7 +4025,7 @@
   <w:abstractNum w:abstractNumId="0" w15:restartNumberingAfterBreak="0">
     <w:nsid w:val="222656B0"/>
     <w:multiLevelType w:val="hybridMultilevel"/>
-    <w:tmpl w:val="FD182B68"/>
+    <w:tmpl w:val="E0362938"/>
     <w:lvl w:ilvl="0" w:tplc="04090001">
       <w:start w:val="1"/>
       <w:numFmt w:val="bullet"/>
@@ -4216,4 +4923,16 @@
     </a:ext>
   </a:extLst>
 </a:theme>
+</file>
+
+<file path=customXml/item1.xml><?xml version="1.0" encoding="utf-8"?>
+<b:Sources xmlns:b="http://schemas.openxmlformats.org/officeDocument/2006/bibliography" xmlns="http://schemas.openxmlformats.org/officeDocument/2006/bibliography" SelectedStyle="\APASixthEditionOfficeOnline.xsl" StyleName="APA" Version="6"/>
+</file>
+
+<file path=customXml/itemProps1.xml><?xml version="1.0" encoding="utf-8"?>
+<ds:datastoreItem xmlns:ds="http://schemas.openxmlformats.org/officeDocument/2006/customXml" ds:itemID="{DDD208C4-60C1-46CD-9368-6C8FA71219A4}">
+  <ds:schemaRefs>
+    <ds:schemaRef ds:uri="http://schemas.openxmlformats.org/officeDocument/2006/bibliography"/>
+  </ds:schemaRefs>
+</ds:datastoreItem>
 </file>
</xml_diff>